<commit_message>
Construção do Produto / Requisitos/ Plano
</commit_message>
<xml_diff>
--- a/Projeto/Plano de Projeto.docx
+++ b/Projeto/Plano de Projeto.docx
@@ -88,6 +88,15 @@
           <w:lang w:val="pt-BR"/>
         </w:rPr>
         <w:t xml:space="preserve"> </w:t>
+      </w:r>
+      <w:r>
+        <w:rPr>
+          <w:b/>
+          <w:sz w:val="56"/>
+          <w:szCs w:val="56"/>
+          <w:lang w:val="pt-BR"/>
+        </w:rPr>
+        <w:t>v.1</w:t>
       </w:r>
     </w:p>
     <w:p>
@@ -1058,8 +1067,9 @@
                 <w:szCs w:val="22"/>
                 <w:lang w:val="pt-BR"/>
               </w:rPr>
-              <w:t>Definiç</w:t>
-            </w:r>
+              <w:t xml:space="preserve">Apresentação e esclarecimento do Produto </w:t>
+            </w:r>
+            <w:proofErr w:type="spellStart"/>
             <w:r>
               <w:rPr>
                 <w:bCs/>
@@ -1068,8 +1078,9 @@
                 <w:szCs w:val="22"/>
                 <w:lang w:val="pt-BR"/>
               </w:rPr>
-              <w:t>ões</w:t>
-            </w:r>
+              <w:t>Backlog</w:t>
+            </w:r>
+            <w:proofErr w:type="spellEnd"/>
             <w:r>
               <w:rPr>
                 <w:bCs/>
@@ -1078,9 +1089,8 @@
                 <w:szCs w:val="22"/>
                 <w:lang w:val="pt-BR"/>
               </w:rPr>
-              <w:t xml:space="preserve"> de quais itens do produto </w:t>
-            </w:r>
-            <w:proofErr w:type="spellStart"/>
+              <w:t xml:space="preserve"> a Equipe Técnica</w:t>
+            </w:r>
             <w:r>
               <w:rPr>
                 <w:bCs/>
@@ -1089,114 +1099,7 @@
                 <w:szCs w:val="22"/>
                 <w:lang w:val="pt-BR"/>
               </w:rPr>
-              <w:t>Backlog</w:t>
-            </w:r>
-            <w:proofErr w:type="spellEnd"/>
-            <w:r>
-              <w:rPr>
-                <w:bCs/>
-                <w:i/>
-                <w:sz w:val="22"/>
-                <w:szCs w:val="22"/>
-                <w:lang w:val="pt-BR"/>
-              </w:rPr>
-              <w:t xml:space="preserve"> </w:t>
-            </w:r>
-            <w:r>
-              <w:rPr>
-                <w:bCs/>
-                <w:i/>
-                <w:sz w:val="22"/>
-                <w:szCs w:val="22"/>
-                <w:lang w:val="pt-BR"/>
-              </w:rPr>
-              <w:t xml:space="preserve">(IBL) </w:t>
-            </w:r>
-            <w:r>
-              <w:rPr>
-                <w:bCs/>
-                <w:i/>
-                <w:sz w:val="22"/>
-                <w:szCs w:val="22"/>
-                <w:lang w:val="pt-BR"/>
-              </w:rPr>
-              <w:t xml:space="preserve">entraram na </w:t>
-            </w:r>
-            <w:proofErr w:type="spellStart"/>
-            <w:r>
-              <w:rPr>
-                <w:bCs/>
-                <w:i/>
-                <w:sz w:val="22"/>
-                <w:szCs w:val="22"/>
-                <w:lang w:val="pt-BR"/>
-              </w:rPr>
-              <w:t>Sprint</w:t>
-            </w:r>
-            <w:proofErr w:type="spellEnd"/>
-            <w:r>
-              <w:rPr>
-                <w:bCs/>
-                <w:i/>
-                <w:sz w:val="22"/>
-                <w:szCs w:val="22"/>
-                <w:lang w:val="pt-BR"/>
-              </w:rPr>
-              <w:t>.</w:t>
-            </w:r>
-            <w:r>
-              <w:rPr>
-                <w:bCs/>
-                <w:i/>
-                <w:sz w:val="22"/>
-                <w:szCs w:val="22"/>
-                <w:lang w:val="pt-BR"/>
-              </w:rPr>
-              <w:t xml:space="preserve"> (</w:t>
-            </w:r>
-            <w:proofErr w:type="spellStart"/>
-            <w:r>
-              <w:rPr>
-                <w:bCs/>
-                <w:i/>
-                <w:sz w:val="22"/>
-                <w:szCs w:val="22"/>
-                <w:lang w:val="pt-BR"/>
-              </w:rPr>
-              <w:t>Sprint</w:t>
-            </w:r>
-            <w:proofErr w:type="spellEnd"/>
-            <w:r>
-              <w:rPr>
-                <w:bCs/>
-                <w:i/>
-                <w:sz w:val="22"/>
-                <w:szCs w:val="22"/>
-                <w:lang w:val="pt-BR"/>
-              </w:rPr>
-              <w:t xml:space="preserve"> </w:t>
-            </w:r>
-            <w:proofErr w:type="spellStart"/>
-            <w:r>
-              <w:rPr>
-                <w:bCs/>
-                <w:i/>
-                <w:sz w:val="22"/>
-                <w:szCs w:val="22"/>
-                <w:lang w:val="pt-BR"/>
-              </w:rPr>
-              <w:t>Planning</w:t>
-            </w:r>
-            <w:proofErr w:type="spellEnd"/>
-            <w:r>
-              <w:rPr>
-                <w:bCs/>
-                <w:i/>
-                <w:sz w:val="22"/>
-                <w:szCs w:val="22"/>
-                <w:lang w:val="pt-BR"/>
-              </w:rPr>
-              <w:t xml:space="preserve"> 01).</w:t>
+              <w:t xml:space="preserve"> e definição dos requisitos de maior prioridade.</w:t>
             </w:r>
           </w:p>
         </w:tc>
@@ -1223,7 +1126,7 @@
                 <w:szCs w:val="22"/>
                 <w:lang w:val="pt-BR"/>
               </w:rPr>
-              <w:t>Willian, Adriana e Equipe Técnica.</w:t>
+              <w:t>Adriana</w:t>
             </w:r>
           </w:p>
         </w:tc>
@@ -1250,16 +1153,7 @@
                 <w:szCs w:val="22"/>
                 <w:lang w:val="pt-BR"/>
               </w:rPr>
-              <w:t>02/06</w:t>
-            </w:r>
-            <w:r>
-              <w:rPr>
-                <w:bCs/>
-                <w:sz w:val="22"/>
-                <w:szCs w:val="22"/>
-                <w:lang w:val="pt-BR"/>
-              </w:rPr>
-              <w:t>/2014</w:t>
+              <w:t>02/06/2014</w:t>
             </w:r>
           </w:p>
         </w:tc>
@@ -1295,16 +1189,7 @@
                 <w:szCs w:val="22"/>
                 <w:lang w:val="pt-BR"/>
               </w:rPr>
-              <w:t>/06</w:t>
-            </w:r>
-            <w:r>
-              <w:rPr>
-                <w:bCs/>
-                <w:sz w:val="22"/>
-                <w:szCs w:val="22"/>
-                <w:lang w:val="pt-BR"/>
-              </w:rPr>
-              <w:t>/2014</w:t>
+              <w:t>/06/2014</w:t>
             </w:r>
           </w:p>
         </w:tc>
@@ -1337,7 +1222,7 @@
                 <w:szCs w:val="22"/>
                 <w:lang w:val="pt-BR"/>
               </w:rPr>
-              <w:t>Planejamento do plano de projeto (</w:t>
+              <w:t xml:space="preserve">Elaboração do plano de projeto geral </w:t>
             </w:r>
             <w:r>
               <w:rPr>
@@ -1347,7 +1232,7 @@
                 <w:szCs w:val="22"/>
                 <w:lang w:val="pt-BR"/>
               </w:rPr>
-              <w:t>Quebra da IBL em tarefas</w:t>
+              <w:t>(</w:t>
             </w:r>
             <w:r>
               <w:rPr>
@@ -1357,6 +1242,16 @@
                 <w:szCs w:val="22"/>
                 <w:lang w:val="pt-BR"/>
               </w:rPr>
+              <w:t>Definições de tarefas</w:t>
+            </w:r>
+            <w:r>
+              <w:rPr>
+                <w:bCs/>
+                <w:i/>
+                <w:sz w:val="22"/>
+                <w:szCs w:val="22"/>
+                <w:lang w:val="pt-BR"/>
+              </w:rPr>
               <w:t xml:space="preserve">, </w:t>
             </w:r>
             <w:r>
@@ -1387,91 +1282,7 @@
                 <w:szCs w:val="22"/>
                 <w:lang w:val="pt-BR"/>
               </w:rPr>
-              <w:t xml:space="preserve"> cronograma, orçamento, esforço, custo e recurso</w:t>
-            </w:r>
-            <w:r>
-              <w:rPr>
-                <w:bCs/>
-                <w:i/>
-                <w:sz w:val="22"/>
-                <w:szCs w:val="22"/>
-                <w:lang w:val="pt-BR"/>
-              </w:rPr>
-              <w:t>s</w:t>
-            </w:r>
-            <w:r>
-              <w:rPr>
-                <w:bCs/>
-                <w:i/>
-                <w:sz w:val="22"/>
-                <w:szCs w:val="22"/>
-                <w:lang w:val="pt-BR"/>
-              </w:rPr>
-              <w:t>)</w:t>
-            </w:r>
-            <w:r>
-              <w:rPr>
-                <w:bCs/>
-                <w:i/>
-                <w:sz w:val="22"/>
-                <w:szCs w:val="22"/>
-                <w:lang w:val="pt-BR"/>
-              </w:rPr>
-              <w:t xml:space="preserve"> – </w:t>
-            </w:r>
-            <w:proofErr w:type="spellStart"/>
-            <w:r>
-              <w:rPr>
-                <w:bCs/>
-                <w:i/>
-                <w:sz w:val="22"/>
-                <w:szCs w:val="22"/>
-                <w:lang w:val="pt-BR"/>
-              </w:rPr>
-              <w:t>Sprint</w:t>
-            </w:r>
-            <w:proofErr w:type="spellEnd"/>
-            <w:r>
-              <w:rPr>
-                <w:bCs/>
-                <w:i/>
-                <w:sz w:val="22"/>
-                <w:szCs w:val="22"/>
-                <w:lang w:val="pt-BR"/>
-              </w:rPr>
-              <w:t xml:space="preserve"> </w:t>
-            </w:r>
-            <w:proofErr w:type="spellStart"/>
-            <w:r>
-              <w:rPr>
-                <w:bCs/>
-                <w:i/>
-                <w:sz w:val="22"/>
-                <w:szCs w:val="22"/>
-                <w:lang w:val="pt-BR"/>
-              </w:rPr>
-              <w:t>Planning</w:t>
-            </w:r>
-            <w:proofErr w:type="spellEnd"/>
-            <w:r>
-              <w:rPr>
-                <w:bCs/>
-                <w:i/>
-                <w:sz w:val="22"/>
-                <w:szCs w:val="22"/>
-                <w:lang w:val="pt-BR"/>
-              </w:rPr>
-              <w:t xml:space="preserve"> 02</w:t>
-            </w:r>
-            <w:r>
-              <w:rPr>
-                <w:bCs/>
-                <w:i/>
-                <w:sz w:val="22"/>
-                <w:szCs w:val="22"/>
-                <w:lang w:val="pt-BR"/>
-              </w:rPr>
-              <w:t>.</w:t>
+              <w:t xml:space="preserve"> cronograma, orçamento, esforço, custo e recursos).</w:t>
             </w:r>
           </w:p>
         </w:tc>
@@ -1500,15 +1311,6 @@
               </w:rPr>
               <w:t>Willian</w:t>
             </w:r>
-            <w:r>
-              <w:rPr>
-                <w:bCs/>
-                <w:sz w:val="22"/>
-                <w:szCs w:val="22"/>
-                <w:lang w:val="pt-BR"/>
-              </w:rPr>
-              <w:t xml:space="preserve"> e Equipe Técnica.</w:t>
-            </w:r>
           </w:p>
         </w:tc>
         <w:tc>
@@ -1534,43 +1336,7 @@
                 <w:szCs w:val="22"/>
                 <w:lang w:val="pt-BR"/>
               </w:rPr>
-              <w:t>0</w:t>
-            </w:r>
-            <w:r>
-              <w:rPr>
-                <w:bCs/>
-                <w:sz w:val="22"/>
-                <w:szCs w:val="22"/>
-                <w:lang w:val="pt-BR"/>
-              </w:rPr>
-              <w:t>2</w:t>
-            </w:r>
-            <w:r>
-              <w:rPr>
-                <w:bCs/>
-                <w:sz w:val="22"/>
-                <w:szCs w:val="22"/>
-                <w:lang w:val="pt-BR"/>
-              </w:rPr>
-              <w:t>/</w:t>
-            </w:r>
-            <w:r>
-              <w:rPr>
-                <w:bCs/>
-                <w:sz w:val="22"/>
-                <w:szCs w:val="22"/>
-                <w:lang w:val="pt-BR"/>
-              </w:rPr>
-              <w:t>06</w:t>
-            </w:r>
-            <w:r>
-              <w:rPr>
-                <w:bCs/>
-                <w:sz w:val="22"/>
-                <w:szCs w:val="22"/>
-                <w:lang w:val="pt-BR"/>
-              </w:rPr>
-              <w:t>/2014</w:t>
+              <w:t>02/06/2014</w:t>
             </w:r>
           </w:p>
         </w:tc>
@@ -1597,16 +1363,7 @@
                 <w:szCs w:val="22"/>
                 <w:lang w:val="pt-BR"/>
               </w:rPr>
-              <w:t>03/06</w:t>
-            </w:r>
-            <w:r>
-              <w:rPr>
-                <w:bCs/>
-                <w:sz w:val="22"/>
-                <w:szCs w:val="22"/>
-                <w:lang w:val="pt-BR"/>
-              </w:rPr>
-              <w:t>/2014</w:t>
+              <w:t>03/06/2014</w:t>
             </w:r>
           </w:p>
         </w:tc>
@@ -1639,7 +1396,115 @@
                 <w:szCs w:val="22"/>
                 <w:lang w:val="pt-BR"/>
               </w:rPr>
-              <w:t>Execução (Desenvolvimento do release do produto pela equipe técnica)</w:t>
+              <w:t xml:space="preserve">Definições de quais itens do produto </w:t>
+            </w:r>
+            <w:proofErr w:type="spellStart"/>
+            <w:r>
+              <w:rPr>
+                <w:bCs/>
+                <w:i/>
+                <w:sz w:val="22"/>
+                <w:szCs w:val="22"/>
+                <w:lang w:val="pt-BR"/>
+              </w:rPr>
+              <w:t>Backlog</w:t>
+            </w:r>
+            <w:proofErr w:type="spellEnd"/>
+            <w:r>
+              <w:rPr>
+                <w:bCs/>
+                <w:i/>
+                <w:sz w:val="22"/>
+                <w:szCs w:val="22"/>
+                <w:lang w:val="pt-BR"/>
+              </w:rPr>
+              <w:t xml:space="preserve"> (IBL) entraram </w:t>
+            </w:r>
+            <w:r>
+              <w:rPr>
+                <w:bCs/>
+                <w:i/>
+                <w:sz w:val="22"/>
+                <w:szCs w:val="22"/>
+                <w:lang w:val="pt-BR"/>
+              </w:rPr>
+              <w:t xml:space="preserve">nas </w:t>
+            </w:r>
+            <w:proofErr w:type="spellStart"/>
+            <w:r>
+              <w:rPr>
+                <w:bCs/>
+                <w:i/>
+                <w:sz w:val="22"/>
+                <w:szCs w:val="22"/>
+                <w:lang w:val="pt-BR"/>
+              </w:rPr>
+              <w:t>Sprints</w:t>
+            </w:r>
+            <w:proofErr w:type="spellEnd"/>
+            <w:r>
+              <w:rPr>
+                <w:bCs/>
+                <w:i/>
+                <w:sz w:val="22"/>
+                <w:szCs w:val="22"/>
+                <w:lang w:val="pt-BR"/>
+              </w:rPr>
+              <w:t>.</w:t>
+            </w:r>
+            <w:r>
+              <w:rPr>
+                <w:bCs/>
+                <w:i/>
+                <w:sz w:val="22"/>
+                <w:szCs w:val="22"/>
+                <w:lang w:val="pt-BR"/>
+              </w:rPr>
+              <w:t xml:space="preserve"> Criação do </w:t>
+            </w:r>
+            <w:proofErr w:type="spellStart"/>
+            <w:r>
+              <w:rPr>
+                <w:bCs/>
+                <w:i/>
+                <w:sz w:val="22"/>
+                <w:szCs w:val="22"/>
+                <w:lang w:val="pt-BR"/>
+              </w:rPr>
+              <w:t>Sprint</w:t>
+            </w:r>
+            <w:proofErr w:type="spellEnd"/>
+            <w:r>
+              <w:rPr>
+                <w:bCs/>
+                <w:i/>
+                <w:sz w:val="22"/>
+                <w:szCs w:val="22"/>
+                <w:lang w:val="pt-BR"/>
+              </w:rPr>
+              <w:t xml:space="preserve"> </w:t>
+            </w:r>
+            <w:proofErr w:type="spellStart"/>
+            <w:r>
+              <w:rPr>
+                <w:bCs/>
+                <w:i/>
+                <w:sz w:val="22"/>
+                <w:szCs w:val="22"/>
+                <w:lang w:val="pt-BR"/>
+              </w:rPr>
+              <w:t>Backlog</w:t>
+            </w:r>
+            <w:proofErr w:type="spellEnd"/>
+            <w:r>
+              <w:rPr>
+                <w:bCs/>
+                <w:i/>
+                <w:sz w:val="22"/>
+                <w:szCs w:val="22"/>
+                <w:lang w:val="pt-BR"/>
+              </w:rPr>
+              <w:t xml:space="preserve"> 01.</w:t>
             </w:r>
           </w:p>
         </w:tc>
@@ -1666,7 +1531,16 @@
                 <w:szCs w:val="22"/>
                 <w:lang w:val="pt-BR"/>
               </w:rPr>
-              <w:t>Equipe Técnica.</w:t>
+              <w:t xml:space="preserve">Willian e Equipe </w:t>
+            </w:r>
+            <w:r>
+              <w:rPr>
+                <w:bCs/>
+                <w:sz w:val="22"/>
+                <w:szCs w:val="22"/>
+                <w:lang w:val="pt-BR"/>
+              </w:rPr>
+              <w:t>Técnica</w:t>
             </w:r>
           </w:p>
         </w:tc>
@@ -1693,34 +1567,7 @@
                 <w:szCs w:val="22"/>
                 <w:lang w:val="pt-BR"/>
               </w:rPr>
-              <w:t>0</w:t>
-            </w:r>
-            <w:r>
-              <w:rPr>
-                <w:bCs/>
-                <w:sz w:val="22"/>
-                <w:szCs w:val="22"/>
-                <w:lang w:val="pt-BR"/>
-              </w:rPr>
-              <w:t>3/</w:t>
-            </w:r>
-            <w:r>
-              <w:rPr>
-                <w:bCs/>
-                <w:sz w:val="22"/>
-                <w:szCs w:val="22"/>
-                <w:lang w:val="pt-BR"/>
-              </w:rPr>
-              <w:t>06</w:t>
-            </w:r>
-            <w:r>
-              <w:rPr>
-                <w:bCs/>
-                <w:sz w:val="22"/>
-                <w:szCs w:val="22"/>
-                <w:lang w:val="pt-BR"/>
-              </w:rPr>
-              <w:t>/2014</w:t>
+              <w:t>02/06/2014</w:t>
             </w:r>
           </w:p>
         </w:tc>
@@ -1747,16 +1594,7 @@
                 <w:szCs w:val="22"/>
                 <w:lang w:val="pt-BR"/>
               </w:rPr>
-              <w:t>12</w:t>
-            </w:r>
-            <w:r>
-              <w:rPr>
-                <w:bCs/>
-                <w:sz w:val="22"/>
-                <w:szCs w:val="22"/>
-                <w:lang w:val="pt-BR"/>
-              </w:rPr>
-              <w:t>/06/2014</w:t>
+              <w:t>03/06/2014</w:t>
             </w:r>
           </w:p>
         </w:tc>
@@ -1789,7 +1627,7 @@
                 <w:szCs w:val="22"/>
                 <w:lang w:val="pt-BR"/>
               </w:rPr>
-              <w:t>Definição da Arquitetura do Software</w:t>
+              <w:t>Execução (Desenvolvimento do release do produto pela equipe técnica)</w:t>
             </w:r>
           </w:p>
         </w:tc>
@@ -1852,16 +1690,16 @@
                 <w:szCs w:val="22"/>
                 <w:lang w:val="pt-BR"/>
               </w:rPr>
-              <w:t>3</w:t>
-            </w:r>
-            <w:r>
-              <w:rPr>
-                <w:bCs/>
-                <w:sz w:val="22"/>
-                <w:szCs w:val="22"/>
-                <w:lang w:val="pt-BR"/>
-              </w:rPr>
-              <w:t>/06</w:t>
+              <w:t>3/</w:t>
+            </w:r>
+            <w:r>
+              <w:rPr>
+                <w:bCs/>
+                <w:sz w:val="22"/>
+                <w:szCs w:val="22"/>
+                <w:lang w:val="pt-BR"/>
+              </w:rPr>
+              <w:t>06</w:t>
             </w:r>
             <w:r>
               <w:rPr>
@@ -1897,34 +1735,16 @@
                 <w:szCs w:val="22"/>
                 <w:lang w:val="pt-BR"/>
               </w:rPr>
-              <w:t>0</w:t>
-            </w:r>
-            <w:r>
-              <w:rPr>
-                <w:bCs/>
-                <w:sz w:val="22"/>
-                <w:szCs w:val="22"/>
-                <w:lang w:val="pt-BR"/>
-              </w:rPr>
-              <w:t>3</w:t>
-            </w:r>
-            <w:r>
-              <w:rPr>
-                <w:bCs/>
-                <w:sz w:val="22"/>
-                <w:szCs w:val="22"/>
-                <w:lang w:val="pt-BR"/>
-              </w:rPr>
-              <w:t>/06</w:t>
-            </w:r>
-            <w:r>
-              <w:rPr>
-                <w:bCs/>
-                <w:sz w:val="22"/>
-                <w:szCs w:val="22"/>
-                <w:lang w:val="pt-BR"/>
-              </w:rPr>
-              <w:t>/2014</w:t>
+              <w:t>12</w:t>
+            </w:r>
+            <w:r>
+              <w:rPr>
+                <w:bCs/>
+                <w:sz w:val="22"/>
+                <w:szCs w:val="22"/>
+                <w:lang w:val="pt-BR"/>
+              </w:rPr>
+              <w:t>/06/2014</w:t>
             </w:r>
           </w:p>
         </w:tc>
@@ -1957,7 +1777,7 @@
                 <w:szCs w:val="22"/>
                 <w:lang w:val="pt-BR"/>
               </w:rPr>
-              <w:t>Planejamento Detalhado de Software</w:t>
+              <w:t>Definição da Arquitetura do Software</w:t>
             </w:r>
           </w:p>
         </w:tc>
@@ -2029,16 +1849,7 @@
                 <w:szCs w:val="22"/>
                 <w:lang w:val="pt-BR"/>
               </w:rPr>
-              <w:t>/0</w:t>
-            </w:r>
-            <w:r>
-              <w:rPr>
-                <w:bCs/>
-                <w:sz w:val="22"/>
-                <w:szCs w:val="22"/>
-                <w:lang w:val="pt-BR"/>
-              </w:rPr>
-              <w:t>6</w:t>
+              <w:t>/06</w:t>
             </w:r>
             <w:r>
               <w:rPr>
@@ -2074,7 +1885,25 @@
                 <w:szCs w:val="22"/>
                 <w:lang w:val="pt-BR"/>
               </w:rPr>
-              <w:t>04/06</w:t>
+              <w:t>0</w:t>
+            </w:r>
+            <w:r>
+              <w:rPr>
+                <w:bCs/>
+                <w:sz w:val="22"/>
+                <w:szCs w:val="22"/>
+                <w:lang w:val="pt-BR"/>
+              </w:rPr>
+              <w:t>3</w:t>
+            </w:r>
+            <w:r>
+              <w:rPr>
+                <w:bCs/>
+                <w:sz w:val="22"/>
+                <w:szCs w:val="22"/>
+                <w:lang w:val="pt-BR"/>
+              </w:rPr>
+              <w:t>/06</w:t>
             </w:r>
             <w:r>
               <w:rPr>
@@ -2108,7 +1937,6 @@
                 <w:lang w:val="pt-BR"/>
               </w:rPr>
             </w:pPr>
-            <w:proofErr w:type="gramStart"/>
             <w:r>
               <w:rPr>
                 <w:bCs/>
@@ -2117,18 +1945,7 @@
                 <w:szCs w:val="22"/>
                 <w:lang w:val="pt-BR"/>
               </w:rPr>
-              <w:t>Implementação</w:t>
-            </w:r>
-            <w:proofErr w:type="gramEnd"/>
-            <w:r>
-              <w:rPr>
-                <w:bCs/>
-                <w:i/>
-                <w:sz w:val="22"/>
-                <w:szCs w:val="22"/>
-                <w:lang w:val="pt-BR"/>
-              </w:rPr>
-              <w:t xml:space="preserve"> do release</w:t>
+              <w:t>Planejamento Detalhado de Software</w:t>
             </w:r>
           </w:p>
         </w:tc>
@@ -2182,6 +1999,69 @@
                 <w:szCs w:val="22"/>
                 <w:lang w:val="pt-BR"/>
               </w:rPr>
+              <w:t>0</w:t>
+            </w:r>
+            <w:r>
+              <w:rPr>
+                <w:bCs/>
+                <w:sz w:val="22"/>
+                <w:szCs w:val="22"/>
+                <w:lang w:val="pt-BR"/>
+              </w:rPr>
+              <w:t>3</w:t>
+            </w:r>
+            <w:r>
+              <w:rPr>
+                <w:bCs/>
+                <w:sz w:val="22"/>
+                <w:szCs w:val="22"/>
+                <w:lang w:val="pt-BR"/>
+              </w:rPr>
+              <w:t>/0</w:t>
+            </w:r>
+            <w:r>
+              <w:rPr>
+                <w:bCs/>
+                <w:sz w:val="22"/>
+                <w:szCs w:val="22"/>
+                <w:lang w:val="pt-BR"/>
+              </w:rPr>
+              <w:t>6</w:t>
+            </w:r>
+            <w:r>
+              <w:rPr>
+                <w:bCs/>
+                <w:sz w:val="22"/>
+                <w:szCs w:val="22"/>
+                <w:lang w:val="pt-BR"/>
+              </w:rPr>
+              <w:t>/2014</w:t>
+            </w:r>
+          </w:p>
+        </w:tc>
+        <w:tc>
+          <w:tcPr>
+            <w:tcW w:w="1323" w:type="dxa"/>
+            <w:vAlign w:val="center"/>
+          </w:tcPr>
+          <w:p>
+            <w:pPr>
+              <w:spacing w:line="240" w:lineRule="auto"/>
+              <w:jc w:val="center"/>
+              <w:rPr>
+                <w:bCs/>
+                <w:sz w:val="22"/>
+                <w:szCs w:val="22"/>
+                <w:lang w:val="pt-BR"/>
+              </w:rPr>
+            </w:pPr>
+            <w:r>
+              <w:rPr>
+                <w:bCs/>
+                <w:sz w:val="22"/>
+                <w:szCs w:val="22"/>
+                <w:lang w:val="pt-BR"/>
+              </w:rPr>
               <w:t>04/06</w:t>
             </w:r>
             <w:r>
@@ -2192,42 +2072,6 @@
                 <w:lang w:val="pt-BR"/>
               </w:rPr>
               <w:t>/2014</w:t>
-            </w:r>
-          </w:p>
-        </w:tc>
-        <w:tc>
-          <w:tcPr>
-            <w:tcW w:w="1323" w:type="dxa"/>
-            <w:vAlign w:val="center"/>
-          </w:tcPr>
-          <w:p>
-            <w:pPr>
-              <w:spacing w:line="240" w:lineRule="auto"/>
-              <w:jc w:val="center"/>
-              <w:rPr>
-                <w:bCs/>
-                <w:sz w:val="22"/>
-                <w:szCs w:val="22"/>
-                <w:lang w:val="pt-BR"/>
-              </w:rPr>
-            </w:pPr>
-            <w:r>
-              <w:rPr>
-                <w:bCs/>
-                <w:sz w:val="22"/>
-                <w:szCs w:val="22"/>
-                <w:lang w:val="pt-BR"/>
-              </w:rPr>
-              <w:t>09</w:t>
-            </w:r>
-            <w:r>
-              <w:rPr>
-                <w:bCs/>
-                <w:sz w:val="22"/>
-                <w:szCs w:val="22"/>
-                <w:lang w:val="pt-BR"/>
-              </w:rPr>
-              <w:t>/06/2014</w:t>
             </w:r>
           </w:p>
         </w:tc>
@@ -2260,95 +2104,7 @@
                 <w:szCs w:val="22"/>
                 <w:lang w:val="pt-BR"/>
               </w:rPr>
-              <w:t xml:space="preserve">Revisão do andamento da </w:t>
-            </w:r>
-            <w:proofErr w:type="spellStart"/>
-            <w:r>
-              <w:rPr>
-                <w:bCs/>
-                <w:i/>
-                <w:sz w:val="22"/>
-                <w:szCs w:val="22"/>
-                <w:lang w:val="pt-BR"/>
-              </w:rPr>
-              <w:t>Sprint</w:t>
-            </w:r>
-            <w:proofErr w:type="spellEnd"/>
-            <w:r>
-              <w:rPr>
-                <w:bCs/>
-                <w:i/>
-                <w:sz w:val="22"/>
-                <w:szCs w:val="22"/>
-                <w:lang w:val="pt-BR"/>
-              </w:rPr>
-              <w:t xml:space="preserve"> (</w:t>
-            </w:r>
-            <w:proofErr w:type="spellStart"/>
-            <w:r>
-              <w:rPr>
-                <w:bCs/>
-                <w:i/>
-                <w:sz w:val="22"/>
-                <w:szCs w:val="22"/>
-                <w:lang w:val="pt-BR"/>
-              </w:rPr>
-              <w:t>Daily</w:t>
-            </w:r>
-            <w:proofErr w:type="spellEnd"/>
-            <w:r>
-              <w:rPr>
-                <w:bCs/>
-                <w:i/>
-                <w:sz w:val="22"/>
-                <w:szCs w:val="22"/>
-                <w:lang w:val="pt-BR"/>
-              </w:rPr>
-              <w:t xml:space="preserve"> </w:t>
-            </w:r>
-            <w:proofErr w:type="spellStart"/>
-            <w:r>
-              <w:rPr>
-                <w:bCs/>
-                <w:i/>
-                <w:sz w:val="22"/>
-                <w:szCs w:val="22"/>
-                <w:lang w:val="pt-BR"/>
-              </w:rPr>
-              <w:t>Scrum</w:t>
-            </w:r>
-            <w:proofErr w:type="spellEnd"/>
-            <w:r>
-              <w:rPr>
-                <w:bCs/>
-                <w:i/>
-                <w:sz w:val="22"/>
-                <w:szCs w:val="22"/>
-                <w:lang w:val="pt-BR"/>
-              </w:rPr>
-              <w:t xml:space="preserve"> </w:t>
-            </w:r>
-            <w:proofErr w:type="gramStart"/>
-            <w:r>
-              <w:rPr>
-                <w:bCs/>
-                <w:i/>
-                <w:sz w:val="22"/>
-                <w:szCs w:val="22"/>
-                <w:lang w:val="pt-BR"/>
-              </w:rPr>
-              <w:t>Meeting</w:t>
-            </w:r>
-            <w:proofErr w:type="gramEnd"/>
-            <w:r>
-              <w:rPr>
-                <w:bCs/>
-                <w:i/>
-                <w:sz w:val="22"/>
-                <w:szCs w:val="22"/>
-                <w:lang w:val="pt-BR"/>
-              </w:rPr>
-              <w:t>).</w:t>
+              <w:t>Implementação do release</w:t>
             </w:r>
           </w:p>
         </w:tc>
@@ -2375,7 +2131,7 @@
                 <w:szCs w:val="22"/>
                 <w:lang w:val="pt-BR"/>
               </w:rPr>
-              <w:t>Willian e Equipe Técnica.</w:t>
+              <w:t>Equipe Técnica.</w:t>
             </w:r>
           </w:p>
         </w:tc>
@@ -2480,8 +2236,9 @@
                 <w:szCs w:val="22"/>
                 <w:lang w:val="pt-BR"/>
               </w:rPr>
-              <w:t>Retrospectiva do projeto.</w:t>
-            </w:r>
+              <w:t xml:space="preserve">Revisão do andamento da </w:t>
+            </w:r>
+            <w:proofErr w:type="spellStart"/>
             <w:r>
               <w:rPr>
                 <w:bCs/>
@@ -2490,7 +2247,84 @@
                 <w:szCs w:val="22"/>
                 <w:lang w:val="pt-BR"/>
               </w:rPr>
-              <w:t xml:space="preserve"> (Marco para a revisão do plano de projeto, viabilidade e visibilidade externa).</w:t>
+              <w:t>Sprint</w:t>
+            </w:r>
+            <w:proofErr w:type="spellEnd"/>
+            <w:r>
+              <w:rPr>
+                <w:bCs/>
+                <w:i/>
+                <w:sz w:val="22"/>
+                <w:szCs w:val="22"/>
+                <w:lang w:val="pt-BR"/>
+              </w:rPr>
+              <w:t xml:space="preserve"> (</w:t>
+            </w:r>
+            <w:proofErr w:type="spellStart"/>
+            <w:r>
+              <w:rPr>
+                <w:bCs/>
+                <w:i/>
+                <w:sz w:val="22"/>
+                <w:szCs w:val="22"/>
+                <w:lang w:val="pt-BR"/>
+              </w:rPr>
+              <w:t>Daily</w:t>
+            </w:r>
+            <w:proofErr w:type="spellEnd"/>
+            <w:r>
+              <w:rPr>
+                <w:bCs/>
+                <w:i/>
+                <w:sz w:val="22"/>
+                <w:szCs w:val="22"/>
+                <w:lang w:val="pt-BR"/>
+              </w:rPr>
+              <w:t xml:space="preserve"> </w:t>
+            </w:r>
+            <w:proofErr w:type="spellStart"/>
+            <w:r>
+              <w:rPr>
+                <w:bCs/>
+                <w:i/>
+                <w:sz w:val="22"/>
+                <w:szCs w:val="22"/>
+                <w:lang w:val="pt-BR"/>
+              </w:rPr>
+              <w:t>Scrum</w:t>
+            </w:r>
+            <w:proofErr w:type="spellEnd"/>
+            <w:r>
+              <w:rPr>
+                <w:bCs/>
+                <w:i/>
+                <w:sz w:val="22"/>
+                <w:szCs w:val="22"/>
+                <w:lang w:val="pt-BR"/>
+              </w:rPr>
+              <w:t xml:space="preserve"> </w:t>
+            </w:r>
+            <w:proofErr w:type="gramStart"/>
+            <w:r>
+              <w:rPr>
+                <w:bCs/>
+                <w:i/>
+                <w:sz w:val="22"/>
+                <w:szCs w:val="22"/>
+                <w:lang w:val="pt-BR"/>
+              </w:rPr>
+              <w:t>Meeting</w:t>
+            </w:r>
+            <w:proofErr w:type="gramEnd"/>
+            <w:r>
+              <w:rPr>
+                <w:bCs/>
+                <w:i/>
+                <w:sz w:val="22"/>
+                <w:szCs w:val="22"/>
+                <w:lang w:val="pt-BR"/>
+              </w:rPr>
+              <w:t>).</w:t>
             </w:r>
           </w:p>
         </w:tc>
@@ -2517,7 +2351,7 @@
                 <w:szCs w:val="22"/>
                 <w:lang w:val="pt-BR"/>
               </w:rPr>
-              <w:t>Willian, Adriana e Equipe Técnica.</w:t>
+              <w:t>Willian e Equipe Técnica.</w:t>
             </w:r>
           </w:p>
         </w:tc>
@@ -2544,6 +2378,42 @@
                 <w:szCs w:val="22"/>
                 <w:lang w:val="pt-BR"/>
               </w:rPr>
+              <w:t>04/06</w:t>
+            </w:r>
+            <w:r>
+              <w:rPr>
+                <w:bCs/>
+                <w:sz w:val="22"/>
+                <w:szCs w:val="22"/>
+                <w:lang w:val="pt-BR"/>
+              </w:rPr>
+              <w:t>/2014</w:t>
+            </w:r>
+          </w:p>
+        </w:tc>
+        <w:tc>
+          <w:tcPr>
+            <w:tcW w:w="1323" w:type="dxa"/>
+            <w:vAlign w:val="center"/>
+          </w:tcPr>
+          <w:p>
+            <w:pPr>
+              <w:spacing w:line="240" w:lineRule="auto"/>
+              <w:jc w:val="center"/>
+              <w:rPr>
+                <w:bCs/>
+                <w:sz w:val="22"/>
+                <w:szCs w:val="22"/>
+                <w:lang w:val="pt-BR"/>
+              </w:rPr>
+            </w:pPr>
+            <w:r>
+              <w:rPr>
+                <w:bCs/>
+                <w:sz w:val="22"/>
+                <w:szCs w:val="22"/>
+                <w:lang w:val="pt-BR"/>
+              </w:rPr>
               <w:t>09</w:t>
             </w:r>
             <w:r>
@@ -2554,42 +2424,6 @@
                 <w:lang w:val="pt-BR"/>
               </w:rPr>
               <w:t>/06/2014</w:t>
-            </w:r>
-          </w:p>
-        </w:tc>
-        <w:tc>
-          <w:tcPr>
-            <w:tcW w:w="1323" w:type="dxa"/>
-            <w:vAlign w:val="center"/>
-          </w:tcPr>
-          <w:p>
-            <w:pPr>
-              <w:spacing w:line="240" w:lineRule="auto"/>
-              <w:jc w:val="center"/>
-              <w:rPr>
-                <w:bCs/>
-                <w:sz w:val="22"/>
-                <w:szCs w:val="22"/>
-                <w:lang w:val="pt-BR"/>
-              </w:rPr>
-            </w:pPr>
-            <w:r>
-              <w:rPr>
-                <w:bCs/>
-                <w:sz w:val="22"/>
-                <w:szCs w:val="22"/>
-                <w:lang w:val="pt-BR"/>
-              </w:rPr>
-              <w:t>09/</w:t>
-            </w:r>
-            <w:r>
-              <w:rPr>
-                <w:bCs/>
-                <w:sz w:val="22"/>
-                <w:szCs w:val="22"/>
-                <w:lang w:val="pt-BR"/>
-              </w:rPr>
-              <w:t>06/2014</w:t>
             </w:r>
           </w:p>
         </w:tc>
@@ -2622,6 +2456,161 @@
                 <w:szCs w:val="22"/>
                 <w:lang w:val="pt-BR"/>
               </w:rPr>
+              <w:t>Retrospectiva do projeto.</w:t>
+            </w:r>
+            <w:r>
+              <w:rPr>
+                <w:bCs/>
+                <w:i/>
+                <w:sz w:val="22"/>
+                <w:szCs w:val="22"/>
+                <w:lang w:val="pt-BR"/>
+              </w:rPr>
+              <w:t xml:space="preserve"> (Marco para a revisão do plano de projeto, viabilidade e </w:t>
+            </w:r>
+            <w:r>
+              <w:rPr>
+                <w:bCs/>
+                <w:i/>
+                <w:sz w:val="22"/>
+                <w:szCs w:val="22"/>
+                <w:lang w:val="pt-BR"/>
+              </w:rPr>
+              <w:lastRenderedPageBreak/>
+              <w:t>visibilidade externa).</w:t>
+            </w:r>
+          </w:p>
+        </w:tc>
+        <w:tc>
+          <w:tcPr>
+            <w:tcW w:w="2009" w:type="dxa"/>
+            <w:vAlign w:val="center"/>
+          </w:tcPr>
+          <w:p>
+            <w:pPr>
+              <w:spacing w:line="240" w:lineRule="auto"/>
+              <w:jc w:val="center"/>
+              <w:rPr>
+                <w:bCs/>
+                <w:sz w:val="22"/>
+                <w:szCs w:val="22"/>
+                <w:lang w:val="pt-BR"/>
+              </w:rPr>
+            </w:pPr>
+            <w:r>
+              <w:rPr>
+                <w:bCs/>
+                <w:sz w:val="22"/>
+                <w:szCs w:val="22"/>
+                <w:lang w:val="pt-BR"/>
+              </w:rPr>
+              <w:lastRenderedPageBreak/>
+              <w:t>Willian, Adriana e Equipe Técnica.</w:t>
+            </w:r>
+          </w:p>
+        </w:tc>
+        <w:tc>
+          <w:tcPr>
+            <w:tcW w:w="1433" w:type="dxa"/>
+            <w:vAlign w:val="center"/>
+          </w:tcPr>
+          <w:p>
+            <w:pPr>
+              <w:spacing w:line="240" w:lineRule="auto"/>
+              <w:jc w:val="center"/>
+              <w:rPr>
+                <w:bCs/>
+                <w:sz w:val="22"/>
+                <w:szCs w:val="22"/>
+                <w:lang w:val="pt-BR"/>
+              </w:rPr>
+            </w:pPr>
+            <w:r>
+              <w:rPr>
+                <w:bCs/>
+                <w:sz w:val="22"/>
+                <w:szCs w:val="22"/>
+                <w:lang w:val="pt-BR"/>
+              </w:rPr>
+              <w:t>09</w:t>
+            </w:r>
+            <w:r>
+              <w:rPr>
+                <w:bCs/>
+                <w:sz w:val="22"/>
+                <w:szCs w:val="22"/>
+                <w:lang w:val="pt-BR"/>
+              </w:rPr>
+              <w:t>/06/2014</w:t>
+            </w:r>
+          </w:p>
+        </w:tc>
+        <w:tc>
+          <w:tcPr>
+            <w:tcW w:w="1323" w:type="dxa"/>
+            <w:vAlign w:val="center"/>
+          </w:tcPr>
+          <w:p>
+            <w:pPr>
+              <w:spacing w:line="240" w:lineRule="auto"/>
+              <w:jc w:val="center"/>
+              <w:rPr>
+                <w:bCs/>
+                <w:sz w:val="22"/>
+                <w:szCs w:val="22"/>
+                <w:lang w:val="pt-BR"/>
+              </w:rPr>
+            </w:pPr>
+            <w:r>
+              <w:rPr>
+                <w:bCs/>
+                <w:sz w:val="22"/>
+                <w:szCs w:val="22"/>
+                <w:lang w:val="pt-BR"/>
+              </w:rPr>
+              <w:t>09/</w:t>
+            </w:r>
+            <w:r>
+              <w:rPr>
+                <w:bCs/>
+                <w:sz w:val="22"/>
+                <w:szCs w:val="22"/>
+                <w:lang w:val="pt-BR"/>
+              </w:rPr>
+              <w:t>06/2014</w:t>
+            </w:r>
+          </w:p>
+        </w:tc>
+      </w:tr>
+      <w:tr>
+        <w:trPr>
+          <w:jc w:val="center"/>
+        </w:trPr>
+        <w:tc>
+          <w:tcPr>
+            <w:tcW w:w="3085" w:type="dxa"/>
+          </w:tcPr>
+          <w:p>
+            <w:pPr>
+              <w:spacing w:line="240" w:lineRule="auto"/>
+              <w:jc w:val="both"/>
+              <w:rPr>
+                <w:bCs/>
+                <w:i/>
+                <w:sz w:val="22"/>
+                <w:szCs w:val="22"/>
+                <w:lang w:val="pt-BR"/>
+              </w:rPr>
+            </w:pPr>
+            <w:r>
+              <w:rPr>
+                <w:bCs/>
+                <w:i/>
+                <w:sz w:val="22"/>
+                <w:szCs w:val="22"/>
+                <w:lang w:val="pt-BR"/>
+              </w:rPr>
+              <w:lastRenderedPageBreak/>
               <w:t xml:space="preserve">Encerramento do </w:t>
             </w:r>
             <w:proofErr w:type="spellStart"/>
@@ -2795,7 +2784,6 @@
           <w:szCs w:val="24"/>
           <w:lang w:val="pt-BR"/>
         </w:rPr>
-        <w:lastRenderedPageBreak/>
         <w:t>SPRINT 0</w:t>
       </w:r>
       <w:r>
@@ -3010,6 +2998,16 @@
               </w:rPr>
               <w:t xml:space="preserve"> (IBL) entraram na </w:t>
             </w:r>
+            <w:r>
+              <w:rPr>
+                <w:bCs/>
+                <w:i/>
+                <w:sz w:val="22"/>
+                <w:szCs w:val="22"/>
+                <w:lang w:val="pt-BR"/>
+              </w:rPr>
+              <w:t xml:space="preserve">Segunda </w:t>
+            </w:r>
             <w:proofErr w:type="spellStart"/>
             <w:r>
               <w:rPr>
@@ -3030,7 +3028,7 @@
                 <w:szCs w:val="22"/>
                 <w:lang w:val="pt-BR"/>
               </w:rPr>
-              <w:t>. (</w:t>
+              <w:t xml:space="preserve">. Criação do </w:t>
             </w:r>
             <w:proofErr w:type="spellStart"/>
             <w:r>
@@ -3063,7 +3061,7 @@
                 <w:szCs w:val="22"/>
                 <w:lang w:val="pt-BR"/>
               </w:rPr>
-              <w:t>Planning</w:t>
+              <w:t>Backlog</w:t>
             </w:r>
             <w:proofErr w:type="spellEnd"/>
             <w:r>
@@ -3074,7 +3072,7 @@
                 <w:szCs w:val="22"/>
                 <w:lang w:val="pt-BR"/>
               </w:rPr>
-              <w:t xml:space="preserve"> 01).</w:t>
+              <w:t xml:space="preserve"> 02.</w:t>
             </w:r>
           </w:p>
         </w:tc>
@@ -3101,7 +3099,7 @@
                 <w:szCs w:val="22"/>
                 <w:lang w:val="pt-BR"/>
               </w:rPr>
-              <w:t>Willian, Adriana e Equipe Técnica.</w:t>
+              <w:t>Willian e Equipe Técnica.</w:t>
             </w:r>
           </w:p>
         </w:tc>
@@ -3188,7 +3186,7 @@
                 <w:szCs w:val="22"/>
                 <w:lang w:val="pt-BR"/>
               </w:rPr>
-              <w:t>Planejamento do plano de projeto (</w:t>
+              <w:t xml:space="preserve">Revisão do </w:t>
             </w:r>
             <w:r>
               <w:rPr>
@@ -3198,7 +3196,7 @@
                 <w:szCs w:val="22"/>
                 <w:lang w:val="pt-BR"/>
               </w:rPr>
-              <w:t>Quebra da IBL em tarefas</w:t>
+              <w:t>plano de projeto</w:t>
             </w:r>
             <w:r>
               <w:rPr>
@@ -3208,6 +3206,36 @@
                 <w:szCs w:val="22"/>
                 <w:lang w:val="pt-BR"/>
               </w:rPr>
+              <w:t xml:space="preserve"> criado</w:t>
+            </w:r>
+            <w:r>
+              <w:rPr>
+                <w:bCs/>
+                <w:i/>
+                <w:sz w:val="22"/>
+                <w:szCs w:val="22"/>
+                <w:lang w:val="pt-BR"/>
+              </w:rPr>
+              <w:t xml:space="preserve"> (</w:t>
+            </w:r>
+            <w:r>
+              <w:rPr>
+                <w:bCs/>
+                <w:i/>
+                <w:sz w:val="22"/>
+                <w:szCs w:val="22"/>
+                <w:lang w:val="pt-BR"/>
+              </w:rPr>
+              <w:t>tarefas</w:t>
+            </w:r>
+            <w:r>
+              <w:rPr>
+                <w:bCs/>
+                <w:i/>
+                <w:sz w:val="22"/>
+                <w:szCs w:val="22"/>
+                <w:lang w:val="pt-BR"/>
+              </w:rPr>
               <w:t xml:space="preserve">, </w:t>
             </w:r>
             <w:r>
@@ -3258,51 +3286,7 @@
                 <w:szCs w:val="22"/>
                 <w:lang w:val="pt-BR"/>
               </w:rPr>
-              <w:t xml:space="preserve"> – </w:t>
-            </w:r>
-            <w:proofErr w:type="spellStart"/>
-            <w:r>
-              <w:rPr>
-                <w:bCs/>
-                <w:i/>
-                <w:sz w:val="22"/>
-                <w:szCs w:val="22"/>
-                <w:lang w:val="pt-BR"/>
-              </w:rPr>
-              <w:t>Sprint</w:t>
-            </w:r>
-            <w:proofErr w:type="spellEnd"/>
-            <w:r>
-              <w:rPr>
-                <w:bCs/>
-                <w:i/>
-                <w:sz w:val="22"/>
-                <w:szCs w:val="22"/>
-                <w:lang w:val="pt-BR"/>
-              </w:rPr>
-              <w:t xml:space="preserve"> </w:t>
-            </w:r>
-            <w:proofErr w:type="spellStart"/>
-            <w:r>
-              <w:rPr>
-                <w:bCs/>
-                <w:i/>
-                <w:sz w:val="22"/>
-                <w:szCs w:val="22"/>
-                <w:lang w:val="pt-BR"/>
-              </w:rPr>
-              <w:t>Planning</w:t>
-            </w:r>
-            <w:proofErr w:type="spellEnd"/>
-            <w:r>
-              <w:rPr>
-                <w:bCs/>
-                <w:i/>
-                <w:sz w:val="22"/>
-                <w:szCs w:val="22"/>
-                <w:lang w:val="pt-BR"/>
-              </w:rPr>
-              <w:t xml:space="preserve"> 02.</w:t>
+              <w:t>.</w:t>
             </w:r>
           </w:p>
         </w:tc>
@@ -4222,9 +4206,8 @@
                 <w:szCs w:val="22"/>
                 <w:lang w:val="pt-BR"/>
               </w:rPr>
-              <w:t>. (Entrega do release do produto para os interessados.</w:t>
-            </w:r>
-            <w:proofErr w:type="gramStart"/>
+              <w:t>. (Entrega do release do produto para os interessados</w:t>
+            </w:r>
             <w:r>
               <w:rPr>
                 <w:bCs/>
@@ -4233,9 +4216,8 @@
                 <w:szCs w:val="22"/>
                 <w:lang w:val="pt-BR"/>
               </w:rPr>
-              <w:t>)</w:t>
-            </w:r>
-            <w:proofErr w:type="gramEnd"/>
+              <w:t>).</w:t>
+            </w:r>
           </w:p>
         </w:tc>
         <w:tc>
@@ -4511,7 +4493,7 @@
           <w:szCs w:val="22"/>
           <w:lang w:val="pt-BR"/>
         </w:rPr>
-        <w:t xml:space="preserve"> Planning01, em que as histórias de usuário serão apresentadas pelo PO (Adriana) para a equipe técnica com a finalidade de informar e esclarecer o escopo do produto a ser desenvolvido, após a equipe técnica estar esclarecida e de acordo com as histórias de usuários um escopo menos ser</w:t>
+        <w:t xml:space="preserve"> Planning01, em que as histórias de usuário serão apresentadas pelo PO (Adriana) para a equipe técnica com a finalidade de informar e esclarecer o escopo do produto a ser desenvolvido</w:t>
       </w:r>
       <w:r>
         <w:rPr>
@@ -4521,7 +4503,7 @@
           <w:szCs w:val="22"/>
           <w:lang w:val="pt-BR"/>
         </w:rPr>
-        <w:t>á usado</w:t>
+        <w:t xml:space="preserve"> e suas prioridades</w:t>
       </w:r>
       <w:r>
         <w:rPr>
@@ -4531,9 +4513,8 @@
           <w:szCs w:val="22"/>
           <w:lang w:val="pt-BR"/>
         </w:rPr>
-        <w:t xml:space="preserve"> para forma o </w:t>
-      </w:r>
-      <w:proofErr w:type="spellStart"/>
+        <w:t xml:space="preserve">, após a equipe técnica estar esclarecida e de acordo com as histórias de usuários </w:t>
+      </w:r>
       <w:r>
         <w:rPr>
           <w:bCs/>
@@ -4542,9 +4523,9 @@
           <w:szCs w:val="22"/>
           <w:lang w:val="pt-BR"/>
         </w:rPr>
-        <w:t>Sprint</w:t>
-      </w:r>
-      <w:proofErr w:type="spellEnd"/>
+        <w:t xml:space="preserve">a equipe técnica define as estimativas utilizando o </w:t>
+      </w:r>
+      <w:proofErr w:type="spellStart"/>
       <w:r>
         <w:rPr>
           <w:bCs/>
@@ -4553,9 +4534,9 @@
           <w:szCs w:val="22"/>
           <w:lang w:val="pt-BR"/>
         </w:rPr>
-        <w:t xml:space="preserve"> </w:t>
-      </w:r>
-      <w:proofErr w:type="spellStart"/>
+        <w:t>planning</w:t>
+      </w:r>
+      <w:proofErr w:type="spellEnd"/>
       <w:r>
         <w:rPr>
           <w:bCs/>
@@ -4564,8 +4545,9 @@
           <w:szCs w:val="22"/>
           <w:lang w:val="pt-BR"/>
         </w:rPr>
-        <w:t>bac</w:t>
-      </w:r>
+        <w:t xml:space="preserve"> </w:t>
+      </w:r>
+      <w:proofErr w:type="spellStart"/>
       <w:r>
         <w:rPr>
           <w:bCs/>
@@ -4574,8 +4556,9 @@
           <w:szCs w:val="22"/>
           <w:lang w:val="pt-BR"/>
         </w:rPr>
-        <w:t>k</w:t>
-      </w:r>
+        <w:t>poker</w:t>
+      </w:r>
+      <w:proofErr w:type="spellEnd"/>
       <w:r>
         <w:rPr>
           <w:bCs/>
@@ -4584,9 +4567,9 @@
           <w:szCs w:val="22"/>
           <w:lang w:val="pt-BR"/>
         </w:rPr>
-        <w:t>log</w:t>
-      </w:r>
-      <w:proofErr w:type="spellEnd"/>
+        <w:t xml:space="preserve">, após a definição das estimativas de esforço e custo o plano de projeto geral é criado sendo integrado por planos específicos. </w:t>
+      </w:r>
+      <w:proofErr w:type="gramStart"/>
       <w:r>
         <w:rPr>
           <w:bCs/>
@@ -4595,8 +4578,9 @@
           <w:szCs w:val="22"/>
           <w:lang w:val="pt-BR"/>
         </w:rPr>
-        <w:t>,</w:t>
-      </w:r>
+        <w:t>Após</w:t>
+      </w:r>
+      <w:proofErr w:type="gramEnd"/>
       <w:r>
         <w:rPr>
           <w:bCs/>
@@ -4605,9 +4589,8 @@
           <w:szCs w:val="22"/>
           <w:lang w:val="pt-BR"/>
         </w:rPr>
-        <w:t xml:space="preserve"> que será o escopo a ser desenvolvido durante a </w:t>
-      </w:r>
-      <w:proofErr w:type="spellStart"/>
+        <w:t xml:space="preserve"> elaborado o plano de projeto </w:t>
+      </w:r>
       <w:r>
         <w:rPr>
           <w:bCs/>
@@ -4616,9 +4599,8 @@
           <w:szCs w:val="22"/>
           <w:lang w:val="pt-BR"/>
         </w:rPr>
-        <w:t>Sprint</w:t>
-      </w:r>
-      <w:proofErr w:type="spellEnd"/>
+        <w:t>um escopo menos ser</w:t>
+      </w:r>
       <w:r>
         <w:rPr>
           <w:bCs/>
@@ -4627,9 +4609,8 @@
           <w:szCs w:val="22"/>
           <w:lang w:val="pt-BR"/>
         </w:rPr>
-        <w:t xml:space="preserve">, após o </w:t>
-      </w:r>
-      <w:proofErr w:type="spellStart"/>
+        <w:t>á usado</w:t>
+      </w:r>
       <w:r>
         <w:rPr>
           <w:bCs/>
@@ -4638,9 +4619,9 @@
           <w:szCs w:val="22"/>
           <w:lang w:val="pt-BR"/>
         </w:rPr>
-        <w:t>Sprint</w:t>
-      </w:r>
-      <w:proofErr w:type="spellEnd"/>
+        <w:t xml:space="preserve"> para forma o </w:t>
+      </w:r>
+      <w:proofErr w:type="spellStart"/>
       <w:r>
         <w:rPr>
           <w:bCs/>
@@ -4649,9 +4630,8 @@
           <w:szCs w:val="22"/>
           <w:lang w:val="pt-BR"/>
         </w:rPr>
-        <w:t xml:space="preserve"> </w:t>
-      </w:r>
-      <w:proofErr w:type="spellStart"/>
+        <w:t>Sprint</w:t>
+      </w:r>
       <w:r>
         <w:rPr>
           <w:bCs/>
@@ -4660,7 +4640,7 @@
           <w:szCs w:val="22"/>
           <w:lang w:val="pt-BR"/>
         </w:rPr>
-        <w:t>backlog</w:t>
+        <w:t>s</w:t>
       </w:r>
       <w:proofErr w:type="spellEnd"/>
       <w:r>
@@ -4673,6 +4653,7 @@
         </w:rPr>
         <w:t xml:space="preserve"> </w:t>
       </w:r>
+      <w:proofErr w:type="spellStart"/>
       <w:r>
         <w:rPr>
           <w:bCs/>
@@ -4681,7 +4662,7 @@
           <w:szCs w:val="22"/>
           <w:lang w:val="pt-BR"/>
         </w:rPr>
-        <w:t>estar</w:t>
+        <w:t>bac</w:t>
       </w:r>
       <w:r>
         <w:rPr>
@@ -4691,7 +4672,7 @@
           <w:szCs w:val="22"/>
           <w:lang w:val="pt-BR"/>
         </w:rPr>
-        <w:t xml:space="preserve"> </w:t>
+        <w:t>k</w:t>
       </w:r>
       <w:r>
         <w:rPr>
@@ -4701,8 +4682,9 @@
           <w:szCs w:val="22"/>
           <w:lang w:val="pt-BR"/>
         </w:rPr>
-        <w:t>definido</w:t>
-      </w:r>
+        <w:t>log</w:t>
+      </w:r>
+      <w:proofErr w:type="spellEnd"/>
       <w:r>
         <w:rPr>
           <w:bCs/>
@@ -4721,7 +4703,7 @@
           <w:szCs w:val="22"/>
           <w:lang w:val="pt-BR"/>
         </w:rPr>
-        <w:t xml:space="preserve"> as historias v</w:t>
+        <w:t xml:space="preserve"> que será</w:t>
       </w:r>
       <w:r>
         <w:rPr>
@@ -4731,7 +4713,7 @@
           <w:szCs w:val="22"/>
           <w:lang w:val="pt-BR"/>
         </w:rPr>
-        <w:t>ão</w:t>
+        <w:t xml:space="preserve"> o escopo a ser desenvolvido durante </w:t>
       </w:r>
       <w:r>
         <w:rPr>
@@ -4741,7 +4723,7 @@
           <w:szCs w:val="22"/>
           <w:lang w:val="pt-BR"/>
         </w:rPr>
-        <w:t xml:space="preserve"> ser qu</w:t>
+        <w:t>c</w:t>
       </w:r>
       <w:r>
         <w:rPr>
@@ -4751,7 +4733,7 @@
           <w:szCs w:val="22"/>
           <w:lang w:val="pt-BR"/>
         </w:rPr>
-        <w:t>ebradas em produtos de trabalho.</w:t>
+        <w:t>a</w:t>
       </w:r>
       <w:r>
         <w:rPr>
@@ -4761,8 +4743,9 @@
           <w:szCs w:val="22"/>
           <w:lang w:val="pt-BR"/>
         </w:rPr>
-        <w:t xml:space="preserve"> </w:t>
-      </w:r>
+        <w:t xml:space="preserve">da </w:t>
+      </w:r>
+      <w:proofErr w:type="spellStart"/>
       <w:r>
         <w:rPr>
           <w:bCs/>
@@ -4771,8 +4754,9 @@
           <w:szCs w:val="22"/>
           <w:lang w:val="pt-BR"/>
         </w:rPr>
-        <w:t>N</w:t>
-      </w:r>
+        <w:t>Sprint</w:t>
+      </w:r>
+      <w:proofErr w:type="spellEnd"/>
       <w:r>
         <w:rPr>
           <w:bCs/>
@@ -4781,9 +4765,8 @@
           <w:szCs w:val="22"/>
           <w:lang w:val="pt-BR"/>
         </w:rPr>
-        <w:t xml:space="preserve">o </w:t>
-      </w:r>
-      <w:proofErr w:type="spellStart"/>
+        <w:t>.</w:t>
+      </w:r>
       <w:r>
         <w:rPr>
           <w:bCs/>
@@ -4792,9 +4775,8 @@
           <w:szCs w:val="22"/>
           <w:lang w:val="pt-BR"/>
         </w:rPr>
-        <w:t>Sprint</w:t>
-      </w:r>
-      <w:proofErr w:type="spellEnd"/>
+        <w:t xml:space="preserve">, </w:t>
+      </w:r>
       <w:r>
         <w:rPr>
           <w:bCs/>
@@ -4803,9 +4785,8 @@
           <w:szCs w:val="22"/>
           <w:lang w:val="pt-BR"/>
         </w:rPr>
-        <w:t xml:space="preserve"> </w:t>
-      </w:r>
-      <w:proofErr w:type="spellStart"/>
+        <w:t>as atividades de desenho da solução, implementação e teste ocorre</w:t>
+      </w:r>
       <w:r>
         <w:rPr>
           <w:bCs/>
@@ -4814,9 +4795,8 @@
           <w:szCs w:val="22"/>
           <w:lang w:val="pt-BR"/>
         </w:rPr>
-        <w:t>Planning</w:t>
-      </w:r>
-      <w:proofErr w:type="spellEnd"/>
+        <w:t>rão</w:t>
+      </w:r>
       <w:r>
         <w:rPr>
           <w:bCs/>
@@ -4825,7 +4805,7 @@
           <w:szCs w:val="22"/>
           <w:lang w:val="pt-BR"/>
         </w:rPr>
-        <w:t xml:space="preserve"> 02 </w:t>
+        <w:t xml:space="preserve"> durante a </w:t>
       </w:r>
       <w:r>
         <w:rPr>
@@ -4835,7 +4815,7 @@
           <w:szCs w:val="22"/>
           <w:lang w:val="pt-BR"/>
         </w:rPr>
-        <w:t>um plano</w:t>
+        <w:t xml:space="preserve">etapa de </w:t>
       </w:r>
       <w:r>
         <w:rPr>
@@ -4845,7 +4825,7 @@
           <w:szCs w:val="22"/>
           <w:lang w:val="pt-BR"/>
         </w:rPr>
-        <w:t xml:space="preserve"> </w:t>
+        <w:t xml:space="preserve">Execução, sendo que ao final de cada </w:t>
       </w:r>
       <w:r>
         <w:rPr>
@@ -4855,7 +4835,7 @@
           <w:szCs w:val="22"/>
           <w:lang w:val="pt-BR"/>
         </w:rPr>
-        <w:t xml:space="preserve">de projeto e desenvolvido para guiar a execução da </w:t>
+        <w:t xml:space="preserve">semana de trabalho da </w:t>
       </w:r>
       <w:proofErr w:type="spellStart"/>
       <w:r>
@@ -4877,7 +4857,7 @@
           <w:szCs w:val="22"/>
           <w:lang w:val="pt-BR"/>
         </w:rPr>
-        <w:t xml:space="preserve">, integrado por planos específicos, </w:t>
+        <w:t xml:space="preserve"> </w:t>
       </w:r>
       <w:r>
         <w:rPr>
@@ -4887,7 +4867,7 @@
           <w:szCs w:val="22"/>
           <w:lang w:val="pt-BR"/>
         </w:rPr>
-        <w:t>as atividades de desenho da solução, implementação e teste ocorre</w:t>
+        <w:t>será</w:t>
       </w:r>
       <w:r>
         <w:rPr>
@@ -4897,7 +4877,7 @@
           <w:szCs w:val="22"/>
           <w:lang w:val="pt-BR"/>
         </w:rPr>
-        <w:t>rão</w:t>
+        <w:t xml:space="preserve"> desenvolvido um relatórios de acompanhamento e ao</w:t>
       </w:r>
       <w:r>
         <w:rPr>
@@ -4907,7 +4887,7 @@
           <w:szCs w:val="22"/>
           <w:lang w:val="pt-BR"/>
         </w:rPr>
-        <w:t xml:space="preserve"> durante a </w:t>
+        <w:t xml:space="preserve"> final de cada dia de trabalho será</w:t>
       </w:r>
       <w:r>
         <w:rPr>
@@ -4917,7 +4897,7 @@
           <w:szCs w:val="22"/>
           <w:lang w:val="pt-BR"/>
         </w:rPr>
-        <w:t xml:space="preserve">etapa de </w:t>
+        <w:t xml:space="preserve"> realizadas </w:t>
       </w:r>
       <w:r>
         <w:rPr>
@@ -4927,7 +4907,8 @@
           <w:szCs w:val="22"/>
           <w:lang w:val="pt-BR"/>
         </w:rPr>
-        <w:t xml:space="preserve">Execução, sendo que ao final de cada </w:t>
+        <w:lastRenderedPageBreak/>
+        <w:t>as reuniões em pé</w:t>
       </w:r>
       <w:r>
         <w:rPr>
@@ -4937,7 +4918,7 @@
           <w:szCs w:val="22"/>
           <w:lang w:val="pt-BR"/>
         </w:rPr>
-        <w:t xml:space="preserve">semana de trabalho da </w:t>
+        <w:t xml:space="preserve">, a fim de discutir o andamento do projeto e encontrar não conformidades.  Ao final da </w:t>
       </w:r>
       <w:proofErr w:type="spellStart"/>
       <w:r>
@@ -4948,9 +4929,8 @@
           <w:szCs w:val="22"/>
           <w:lang w:val="pt-BR"/>
         </w:rPr>
-        <w:t>Sprint</w:t>
-      </w:r>
-      <w:proofErr w:type="spellEnd"/>
+        <w:t>Spr</w:t>
+      </w:r>
       <w:r>
         <w:rPr>
           <w:bCs/>
@@ -4959,9 +4939,9 @@
           <w:szCs w:val="22"/>
           <w:lang w:val="pt-BR"/>
         </w:rPr>
-        <w:t xml:space="preserve"> </w:t>
-      </w:r>
-      <w:proofErr w:type="gramStart"/>
+        <w:t>int</w:t>
+      </w:r>
+      <w:proofErr w:type="spellEnd"/>
       <w:r>
         <w:rPr>
           <w:bCs/>
@@ -4970,9 +4950,8 @@
           <w:szCs w:val="22"/>
           <w:lang w:val="pt-BR"/>
         </w:rPr>
-        <w:t>será</w:t>
-      </w:r>
-      <w:proofErr w:type="gramEnd"/>
+        <w:t xml:space="preserve"> é feito a etapa de </w:t>
+      </w:r>
       <w:r>
         <w:rPr>
           <w:bCs/>
@@ -4981,7 +4960,7 @@
           <w:szCs w:val="22"/>
           <w:lang w:val="pt-BR"/>
         </w:rPr>
-        <w:t xml:space="preserve"> desenvolvido um relatórios de acompanhamento e ao final de cada dia de trabalho e realizadas as reuniões em pé</w:t>
+        <w:t>Retrospectiva</w:t>
       </w:r>
       <w:r>
         <w:rPr>
@@ -4991,9 +4970,8 @@
           <w:szCs w:val="22"/>
           <w:lang w:val="pt-BR"/>
         </w:rPr>
-        <w:t xml:space="preserve">, a fim de discutir o andamento do projeto e encontrar não conformidades.  Ao final da </w:t>
-      </w:r>
-      <w:proofErr w:type="spellStart"/>
+        <w:t xml:space="preserve">, que é um marco para dar visibilidade externa sobre o </w:t>
+      </w:r>
       <w:r>
         <w:rPr>
           <w:bCs/>
@@ -5002,7 +4980,7 @@
           <w:szCs w:val="22"/>
           <w:lang w:val="pt-BR"/>
         </w:rPr>
-        <w:t>Spr</w:t>
+        <w:t xml:space="preserve">andamento do projeto, realizando </w:t>
       </w:r>
       <w:r>
         <w:rPr>
@@ -5012,9 +4990,8 @@
           <w:szCs w:val="22"/>
           <w:lang w:val="pt-BR"/>
         </w:rPr>
-        <w:t>int</w:t>
-      </w:r>
-      <w:proofErr w:type="spellEnd"/>
+        <w:t>a</w:t>
+      </w:r>
       <w:r>
         <w:rPr>
           <w:bCs/>
@@ -5023,7 +5000,7 @@
           <w:szCs w:val="22"/>
           <w:lang w:val="pt-BR"/>
         </w:rPr>
-        <w:t xml:space="preserve"> é feito a etapa de </w:t>
+        <w:t>nalise de viabilidade e planejando</w:t>
       </w:r>
       <w:r>
         <w:rPr>
@@ -5033,7 +5010,7 @@
           <w:szCs w:val="22"/>
           <w:lang w:val="pt-BR"/>
         </w:rPr>
-        <w:t>Retrospectiva</w:t>
+        <w:t xml:space="preserve"> ações para corrigir desvios e não </w:t>
       </w:r>
       <w:r>
         <w:rPr>
@@ -5043,7 +5020,7 @@
           <w:szCs w:val="22"/>
           <w:lang w:val="pt-BR"/>
         </w:rPr>
-        <w:t xml:space="preserve">, que é um marco para dar visibilidade externa sobre o </w:t>
+        <w:t xml:space="preserve">conformidades encontradas durante as Revisões </w:t>
       </w:r>
       <w:r>
         <w:rPr>
@@ -5053,7 +5030,7 @@
           <w:szCs w:val="22"/>
           <w:lang w:val="pt-BR"/>
         </w:rPr>
-        <w:t xml:space="preserve">andamento do projeto, realizando </w:t>
+        <w:t xml:space="preserve">e ao final </w:t>
       </w:r>
       <w:r>
         <w:rPr>
@@ -5063,7 +5040,7 @@
           <w:szCs w:val="22"/>
           <w:lang w:val="pt-BR"/>
         </w:rPr>
-        <w:t>a</w:t>
+        <w:t>uma release do produt</w:t>
       </w:r>
       <w:r>
         <w:rPr>
@@ -5073,7 +5050,7 @@
           <w:szCs w:val="22"/>
           <w:lang w:val="pt-BR"/>
         </w:rPr>
-        <w:t>nalise de viabilidade e planejando</w:t>
+        <w:t>o será entregue ao</w:t>
       </w:r>
       <w:r>
         <w:rPr>
@@ -5083,8 +5060,9 @@
           <w:szCs w:val="22"/>
           <w:lang w:val="pt-BR"/>
         </w:rPr>
-        <w:t xml:space="preserve"> ações para corrigir desvios e não </w:t>
-      </w:r>
+        <w:t xml:space="preserve">s interessados, sendo que a </w:t>
+      </w:r>
+      <w:proofErr w:type="spellStart"/>
       <w:r>
         <w:rPr>
           <w:bCs/>
@@ -5093,8 +5071,9 @@
           <w:szCs w:val="22"/>
           <w:lang w:val="pt-BR"/>
         </w:rPr>
-        <w:t xml:space="preserve">conformidades encontradas durante as Revisões </w:t>
-      </w:r>
+        <w:t>Sprint</w:t>
+      </w:r>
+      <w:proofErr w:type="spellEnd"/>
       <w:r>
         <w:rPr>
           <w:bCs/>
@@ -5103,7 +5082,7 @@
           <w:szCs w:val="22"/>
           <w:lang w:val="pt-BR"/>
         </w:rPr>
-        <w:t xml:space="preserve">e ao final </w:t>
+        <w:t xml:space="preserve"> retorna novamente a fase de </w:t>
       </w:r>
       <w:r>
         <w:rPr>
@@ -5113,7 +5092,7 @@
           <w:szCs w:val="22"/>
           <w:lang w:val="pt-BR"/>
         </w:rPr>
-        <w:t>uma release do produt</w:t>
+        <w:t xml:space="preserve">Planejamento </w:t>
       </w:r>
       <w:r>
         <w:rPr>
@@ -5123,83 +5102,7 @@
           <w:szCs w:val="22"/>
           <w:lang w:val="pt-BR"/>
         </w:rPr>
-        <w:t>o será entregue ao</w:t>
-      </w:r>
-      <w:r>
-        <w:rPr>
-          <w:bCs/>
-          <w:i/>
-          <w:sz w:val="22"/>
-          <w:szCs w:val="22"/>
-          <w:lang w:val="pt-BR"/>
-        </w:rPr>
-        <w:t xml:space="preserve">s interessados, sendo que a </w:t>
-      </w:r>
-      <w:proofErr w:type="spellStart"/>
-      <w:r>
-        <w:rPr>
-          <w:bCs/>
-          <w:i/>
-          <w:sz w:val="22"/>
-          <w:szCs w:val="22"/>
-          <w:lang w:val="pt-BR"/>
-        </w:rPr>
-        <w:t>Sprint</w:t>
-      </w:r>
-      <w:proofErr w:type="spellEnd"/>
-      <w:r>
-        <w:rPr>
-          <w:bCs/>
-          <w:i/>
-          <w:sz w:val="22"/>
-          <w:szCs w:val="22"/>
-          <w:lang w:val="pt-BR"/>
-        </w:rPr>
-        <w:t xml:space="preserve"> retorna novamente a fase de </w:t>
-      </w:r>
-      <w:proofErr w:type="spellStart"/>
-      <w:r>
-        <w:rPr>
-          <w:bCs/>
-          <w:i/>
-          <w:sz w:val="22"/>
-          <w:szCs w:val="22"/>
-          <w:lang w:val="pt-BR"/>
-        </w:rPr>
-        <w:t>Sprint</w:t>
-      </w:r>
-      <w:proofErr w:type="spellEnd"/>
-      <w:r>
-        <w:rPr>
-          <w:bCs/>
-          <w:i/>
-          <w:sz w:val="22"/>
-          <w:szCs w:val="22"/>
-          <w:lang w:val="pt-BR"/>
-        </w:rPr>
-        <w:t xml:space="preserve"> </w:t>
-      </w:r>
-      <w:proofErr w:type="spellStart"/>
-      <w:r>
-        <w:rPr>
-          <w:bCs/>
-          <w:i/>
-          <w:sz w:val="22"/>
-          <w:szCs w:val="22"/>
-          <w:lang w:val="pt-BR"/>
-        </w:rPr>
-        <w:t>Planning</w:t>
-      </w:r>
-      <w:proofErr w:type="spellEnd"/>
-      <w:r>
-        <w:rPr>
-          <w:bCs/>
-          <w:i/>
-          <w:sz w:val="22"/>
-          <w:szCs w:val="22"/>
-          <w:lang w:val="pt-BR"/>
-        </w:rPr>
-        <w:t xml:space="preserve"> 01 até o produto ser entregue por completo. </w:t>
+        <w:t xml:space="preserve">até o produto ser entregue por completo. </w:t>
       </w:r>
       <w:r>
         <w:rPr>
@@ -7003,7 +6906,17 @@
                 <w:szCs w:val="22"/>
                 <w:lang w:val="pt-BR"/>
               </w:rPr>
-              <w:t>Não gerenciamento correto dos riscos</w:t>
+              <w:t xml:space="preserve">Não </w:t>
+            </w:r>
+            <w:r>
+              <w:rPr>
+                <w:bCs/>
+                <w:sz w:val="22"/>
+                <w:szCs w:val="22"/>
+                <w:lang w:val="pt-BR"/>
+              </w:rPr>
+              <w:lastRenderedPageBreak/>
+              <w:t>gerenciamento correto dos riscos</w:t>
             </w:r>
           </w:p>
         </w:tc>
@@ -7031,6 +6944,7 @@
                 <w:szCs w:val="22"/>
                 <w:lang w:val="pt-BR"/>
               </w:rPr>
+              <w:lastRenderedPageBreak/>
               <w:t>2</w:t>
             </w:r>
             <w:proofErr w:type="gramEnd"/>
@@ -7109,6 +7023,7 @@
                 <w:szCs w:val="22"/>
                 <w:lang w:val="pt-BR"/>
               </w:rPr>
+              <w:lastRenderedPageBreak/>
               <w:t>R09</w:t>
             </w:r>
           </w:p>
@@ -7269,17 +7184,7 @@
                 <w:szCs w:val="22"/>
                 <w:lang w:val="pt-BR"/>
               </w:rPr>
-              <w:t xml:space="preserve">Não tomar ações de correções de não </w:t>
-            </w:r>
-            <w:r>
-              <w:rPr>
-                <w:bCs/>
-                <w:sz w:val="22"/>
-                <w:szCs w:val="22"/>
-                <w:lang w:val="pt-BR"/>
-              </w:rPr>
-              <w:lastRenderedPageBreak/>
-              <w:t>conformidades</w:t>
+              <w:t>Não tomar ações de correções de não conformidades</w:t>
             </w:r>
           </w:p>
         </w:tc>
@@ -7307,7 +7212,6 @@
                 <w:szCs w:val="22"/>
                 <w:lang w:val="pt-BR"/>
               </w:rPr>
-              <w:lastRenderedPageBreak/>
               <w:t>1</w:t>
             </w:r>
             <w:proofErr w:type="gramEnd"/>
@@ -7386,7 +7290,6 @@
                 <w:szCs w:val="22"/>
                 <w:lang w:val="pt-BR"/>
               </w:rPr>
-              <w:lastRenderedPageBreak/>
               <w:t>R11</w:t>
             </w:r>
           </w:p>
@@ -9124,7 +9027,17 @@
                 <w:szCs w:val="22"/>
                 <w:lang w:val="pt-BR"/>
               </w:rPr>
-              <w:t>onhecimento em planejamento, monitoramento e controle de projeto.</w:t>
+              <w:t xml:space="preserve">onhecimento em </w:t>
+            </w:r>
+            <w:r>
+              <w:rPr>
+                <w:bCs/>
+                <w:sz w:val="22"/>
+                <w:szCs w:val="22"/>
+                <w:lang w:val="pt-BR"/>
+              </w:rPr>
+              <w:lastRenderedPageBreak/>
+              <w:t>planejamento, monitoramento e controle de projeto.</w:t>
             </w:r>
           </w:p>
         </w:tc>
@@ -9149,6 +9062,7 @@
                 <w:szCs w:val="22"/>
                 <w:lang w:val="pt-BR" w:eastAsia="pt-BR"/>
               </w:rPr>
+              <w:lastRenderedPageBreak/>
               <w:t xml:space="preserve">Planejar, monitorar e controlar o projeto e cada </w:t>
             </w:r>
             <w:proofErr w:type="spellStart"/>
@@ -9167,7 +9081,16 @@
                 <w:szCs w:val="22"/>
                 <w:lang w:val="pt-BR" w:eastAsia="pt-BR"/>
               </w:rPr>
-              <w:t xml:space="preserve"> da mesma. Sendo que é de responsabilidade do mesmo manter a comunicação e a execução das boas práticas do </w:t>
+              <w:t xml:space="preserve"> da mesma. </w:t>
+            </w:r>
+            <w:r>
+              <w:rPr>
+                <w:sz w:val="22"/>
+                <w:szCs w:val="22"/>
+                <w:lang w:val="pt-BR" w:eastAsia="pt-BR"/>
+              </w:rPr>
+              <w:lastRenderedPageBreak/>
+              <w:t xml:space="preserve">Sendo que é de responsabilidade do mesmo manter a comunicação e a execução das boas práticas do </w:t>
             </w:r>
             <w:proofErr w:type="spellStart"/>
             <w:r>
@@ -9217,6 +9140,7 @@
                 <w:szCs w:val="22"/>
                 <w:lang w:val="pt-BR"/>
               </w:rPr>
+              <w:lastRenderedPageBreak/>
               <w:t>Product</w:t>
             </w:r>
             <w:proofErr w:type="spellEnd"/>
@@ -9334,7 +9258,6 @@
                 <w:szCs w:val="22"/>
                 <w:lang w:val="pt-BR"/>
               </w:rPr>
-              <w:lastRenderedPageBreak/>
               <w:t xml:space="preserve">habilidade de apresentar e explicar as historia de usuário para a equipe técnica. </w:t>
             </w:r>
           </w:p>
@@ -9365,7 +9288,6 @@
                 <w:szCs w:val="22"/>
                 <w:lang w:val="pt-BR"/>
               </w:rPr>
-              <w:lastRenderedPageBreak/>
               <w:t xml:space="preserve">Responsável por manter o produto </w:t>
             </w:r>
             <w:proofErr w:type="spellStart"/>
@@ -9394,16 +9316,7 @@
                 <w:szCs w:val="22"/>
                 <w:lang w:val="pt-BR"/>
               </w:rPr>
-              <w:t xml:space="preserve">pelas decisões de qual trabalho da equipe maximizará o valor do produto e agregará mais aos envolvidos, </w:t>
-            </w:r>
-            <w:r>
-              <w:rPr>
-                <w:sz w:val="22"/>
-                <w:szCs w:val="22"/>
-                <w:lang w:val="pt-BR"/>
-              </w:rPr>
-              <w:lastRenderedPageBreak/>
-              <w:t>define metas, prioriza e aprova a qualidade, sempre buscando garantir o maior retorno ao investimento.</w:t>
+              <w:t>pelas decisões de qual trabalho da equipe maximizará o valor do produto e agregará mais aos envolvidos, define metas, prioriza e aprova a qualidade, sempre buscando garantir o maior retorno ao investimento.</w:t>
             </w:r>
           </w:p>
         </w:tc>
@@ -9434,7 +9347,6 @@
                 <w:sz w:val="22"/>
                 <w:szCs w:val="22"/>
               </w:rPr>
-              <w:lastRenderedPageBreak/>
               <w:t>Gerente</w:t>
             </w:r>
             <w:proofErr w:type="spellEnd"/>
@@ -10678,6 +10590,7 @@
           <w:szCs w:val="22"/>
           <w:lang w:val="pt-BR"/>
         </w:rPr>
+        <w:lastRenderedPageBreak/>
         <w:t>Softwares:</w:t>
       </w:r>
     </w:p>
@@ -11106,7 +11019,6 @@
           <w:szCs w:val="22"/>
           <w:lang w:val="pt-BR"/>
         </w:rPr>
-        <w:lastRenderedPageBreak/>
         <w:t xml:space="preserve">O gerenciamento de comunicações </w:t>
       </w:r>
       <w:r>
@@ -13172,6 +13084,7 @@
                 <w:szCs w:val="22"/>
                 <w:lang w:val="pt-BR"/>
               </w:rPr>
+              <w:lastRenderedPageBreak/>
               <w:t>Branche</w:t>
             </w:r>
             <w:proofErr w:type="spellEnd"/>
@@ -13577,23 +13490,7 @@
                 <w:szCs w:val="22"/>
                 <w:lang w:val="pt-BR"/>
               </w:rPr>
-              <w:t>/Sprint</w:t>
-            </w:r>
-            <w:r>
-              <w:rPr>
-                <w:sz w:val="22"/>
-                <w:szCs w:val="22"/>
-                <w:lang w:val="pt-BR"/>
-              </w:rPr>
-              <w:t>2</w:t>
-            </w:r>
-            <w:r>
-              <w:rPr>
-                <w:sz w:val="22"/>
-                <w:szCs w:val="22"/>
-                <w:lang w:val="pt-BR"/>
-              </w:rPr>
-              <w:t>/Produto</w:t>
+              <w:t>/Sprint2/Produto</w:t>
             </w:r>
           </w:p>
         </w:tc>
@@ -13750,7 +13647,6 @@
           <w:szCs w:val="22"/>
           <w:lang w:val="pt-BR"/>
         </w:rPr>
-        <w:lastRenderedPageBreak/>
         <w:t xml:space="preserve">(  </w:t>
       </w:r>
       <w:r>
@@ -14373,7 +14269,8 @@
       </w:pPr>
     </w:p>
     <w:sectPr>
-      <w:footerReference w:type="default" r:id="rId8"/>
+      <w:headerReference w:type="default" r:id="rId8"/>
+      <w:footerReference w:type="default" r:id="rId9"/>
       <w:pgSz w:w="12240" w:h="15840" w:code="1"/>
       <w:pgMar w:top="1417" w:right="1440" w:bottom="1417" w:left="1440" w:header="720" w:footer="720" w:gutter="0"/>
       <w:cols w:space="720"/>
@@ -14437,7 +14334,7 @@
             <w:noProof/>
             <w:lang w:val="pt-BR"/>
           </w:rPr>
-          <w:t>1</w:t>
+          <w:t>8</w:t>
         </w:r>
         <w:r>
           <w:rPr>
@@ -14475,6 +14372,221 @@
     </w:p>
   </w:footnote>
 </w:footnotes>
+</file>
+
+<file path=word/header1.xml><?xml version="1.0" encoding="utf-8"?>
+<w:hdr xmlns:ve="http://schemas.openxmlformats.org/markup-compatibility/2006" xmlns:o="urn:schemas-microsoft-com:office:office" xmlns:r="http://schemas.openxmlformats.org/officeDocument/2006/relationships" xmlns:m="http://schemas.openxmlformats.org/officeDocument/2006/math" xmlns:v="urn:schemas-microsoft-com:vml" xmlns:wp="http://schemas.openxmlformats.org/drawingml/2006/wordprocessingDrawing" xmlns:w10="urn:schemas-microsoft-com:office:word" xmlns:w="http://schemas.openxmlformats.org/wordprocessingml/2006/main" xmlns:wne="http://schemas.microsoft.com/office/word/2006/wordml">
+  <w:tbl>
+    <w:tblPr>
+      <w:tblStyle w:val="Tabelacomgrade"/>
+      <w:tblW w:w="0" w:type="auto"/>
+      <w:tblLook w:val="04A0"/>
+    </w:tblPr>
+    <w:tblGrid>
+      <w:gridCol w:w="2235"/>
+      <w:gridCol w:w="5528"/>
+      <w:gridCol w:w="1737"/>
+    </w:tblGrid>
+    <w:tr>
+      <w:tc>
+        <w:tcPr>
+          <w:tcW w:w="2235" w:type="dxa"/>
+        </w:tcPr>
+        <w:p>
+          <w:pPr>
+            <w:pStyle w:val="Cabealho"/>
+            <w:rPr>
+              <w:b/>
+              <w:sz w:val="24"/>
+              <w:szCs w:val="24"/>
+            </w:rPr>
+          </w:pPr>
+          <w:r>
+            <w:rPr>
+              <w:b/>
+              <w:sz w:val="24"/>
+              <w:szCs w:val="24"/>
+            </w:rPr>
+            <w:t>Data</w:t>
+          </w:r>
+        </w:p>
+      </w:tc>
+      <w:tc>
+        <w:tcPr>
+          <w:tcW w:w="5528" w:type="dxa"/>
+        </w:tcPr>
+        <w:p>
+          <w:pPr>
+            <w:pStyle w:val="Cabealho"/>
+            <w:rPr>
+              <w:b/>
+              <w:sz w:val="24"/>
+              <w:szCs w:val="24"/>
+            </w:rPr>
+          </w:pPr>
+          <w:proofErr w:type="spellStart"/>
+          <w:r>
+            <w:rPr>
+              <w:b/>
+              <w:sz w:val="24"/>
+              <w:szCs w:val="24"/>
+            </w:rPr>
+            <w:t>Autor</w:t>
+          </w:r>
+          <w:proofErr w:type="spellEnd"/>
+        </w:p>
+      </w:tc>
+      <w:tc>
+        <w:tcPr>
+          <w:tcW w:w="1737" w:type="dxa"/>
+        </w:tcPr>
+        <w:p>
+          <w:pPr>
+            <w:pStyle w:val="Cabealho"/>
+            <w:rPr>
+              <w:b/>
+              <w:sz w:val="24"/>
+              <w:szCs w:val="24"/>
+            </w:rPr>
+          </w:pPr>
+          <w:proofErr w:type="spellStart"/>
+          <w:r>
+            <w:rPr>
+              <w:b/>
+              <w:sz w:val="24"/>
+              <w:szCs w:val="24"/>
+            </w:rPr>
+            <w:t>Versão</w:t>
+          </w:r>
+          <w:proofErr w:type="spellEnd"/>
+        </w:p>
+      </w:tc>
+    </w:tr>
+    <w:tr>
+      <w:tc>
+        <w:tcPr>
+          <w:tcW w:w="2235" w:type="dxa"/>
+        </w:tcPr>
+        <w:p>
+          <w:pPr>
+            <w:pStyle w:val="Cabealho"/>
+            <w:rPr>
+              <w:sz w:val="24"/>
+              <w:szCs w:val="24"/>
+            </w:rPr>
+          </w:pPr>
+          <w:r>
+            <w:rPr>
+              <w:sz w:val="24"/>
+              <w:szCs w:val="24"/>
+            </w:rPr>
+            <w:t>02/06/2014</w:t>
+          </w:r>
+        </w:p>
+      </w:tc>
+      <w:tc>
+        <w:tcPr>
+          <w:tcW w:w="5528" w:type="dxa"/>
+        </w:tcPr>
+        <w:p>
+          <w:pPr>
+            <w:pStyle w:val="Cabealho"/>
+            <w:rPr>
+              <w:sz w:val="24"/>
+              <w:szCs w:val="24"/>
+            </w:rPr>
+          </w:pPr>
+          <w:proofErr w:type="spellStart"/>
+          <w:r>
+            <w:rPr>
+              <w:sz w:val="24"/>
+              <w:szCs w:val="24"/>
+            </w:rPr>
+            <w:t>Willian</w:t>
+          </w:r>
+          <w:proofErr w:type="spellEnd"/>
+          <w:r>
+            <w:rPr>
+              <w:sz w:val="24"/>
+              <w:szCs w:val="24"/>
+            </w:rPr>
+            <w:t xml:space="preserve"> de Oliveira Barista</w:t>
+          </w:r>
+        </w:p>
+      </w:tc>
+      <w:tc>
+        <w:tcPr>
+          <w:tcW w:w="1737" w:type="dxa"/>
+        </w:tcPr>
+        <w:p>
+          <w:pPr>
+            <w:pStyle w:val="Cabealho"/>
+            <w:rPr>
+              <w:sz w:val="24"/>
+              <w:szCs w:val="24"/>
+            </w:rPr>
+          </w:pPr>
+          <w:r>
+            <w:rPr>
+              <w:sz w:val="24"/>
+              <w:szCs w:val="24"/>
+            </w:rPr>
+            <w:t>01</w:t>
+          </w:r>
+        </w:p>
+      </w:tc>
+    </w:tr>
+    <w:tr>
+      <w:tc>
+        <w:tcPr>
+          <w:tcW w:w="2235" w:type="dxa"/>
+        </w:tcPr>
+        <w:p>
+          <w:pPr>
+            <w:pStyle w:val="Cabealho"/>
+            <w:rPr>
+              <w:sz w:val="24"/>
+              <w:szCs w:val="24"/>
+            </w:rPr>
+          </w:pPr>
+        </w:p>
+      </w:tc>
+      <w:tc>
+        <w:tcPr>
+          <w:tcW w:w="5528" w:type="dxa"/>
+        </w:tcPr>
+        <w:p>
+          <w:pPr>
+            <w:pStyle w:val="Cabealho"/>
+            <w:rPr>
+              <w:sz w:val="24"/>
+              <w:szCs w:val="24"/>
+            </w:rPr>
+          </w:pPr>
+        </w:p>
+      </w:tc>
+      <w:tc>
+        <w:tcPr>
+          <w:tcW w:w="1737" w:type="dxa"/>
+        </w:tcPr>
+        <w:p>
+          <w:pPr>
+            <w:pStyle w:val="Cabealho"/>
+            <w:rPr>
+              <w:sz w:val="24"/>
+              <w:szCs w:val="24"/>
+            </w:rPr>
+          </w:pPr>
+        </w:p>
+      </w:tc>
+    </w:tr>
+  </w:tbl>
+  <w:p>
+    <w:pPr>
+      <w:pStyle w:val="Cabealho"/>
+    </w:pPr>
+  </w:p>
+</w:hdr>
 </file>
 
 <file path=word/numbering.xml><?xml version="1.0" encoding="utf-8"?>
@@ -17416,7 +17528,7 @@
 </file>
 
 <file path=customXml/itemProps1.xml><?xml version="1.0" encoding="utf-8"?>
-<ds:datastoreItem xmlns:ds="http://schemas.openxmlformats.org/officeDocument/2006/customXml" ds:itemID="{C7C43D77-133E-42D0-867C-6FCE6A918460}">
+<ds:datastoreItem xmlns:ds="http://schemas.openxmlformats.org/officeDocument/2006/customXml" ds:itemID="{7E39500D-0227-4115-A792-4595580445B2}">
   <ds:schemaRefs>
     <ds:schemaRef ds:uri="http://schemas.openxmlformats.org/officeDocument/2006/bibliography"/>
   </ds:schemaRefs>

</xml_diff>